<commit_message>
add 8,9 html page
</commit_message>
<xml_diff>
--- a/Day2/assignments/assignments.docx
+++ b/Day2/assignments/assignments.docx
@@ -10,6 +10,9 @@
     <w:p/>
     <w:p>
       <w:r>
+        <w:rPr>
+          <w:noProof/>
+        </w:rPr>
         <w:drawing>
           <wp:inline distT="0" distB="0" distL="0" distR="0" wp14:anchorId="1E4A2439" wp14:editId="493AFC33">
             <wp:extent cx="4163006" cy="4277322"/>
@@ -51,8 +54,6 @@
       <w:r>
         <w:t>2)</w:t>
       </w:r>
-      <w:bookmarkStart w:id="0" w:name="_GoBack"/>
-      <w:bookmarkEnd w:id="0"/>
     </w:p>
     <w:p/>
     <w:p>
@@ -60,6 +61,9 @@
         <w:t>2)</w:t>
       </w:r>
       <w:r>
+        <w:rPr>
+          <w:noProof/>
+        </w:rPr>
         <w:drawing>
           <wp:inline distT="0" distB="0" distL="0" distR="0" wp14:anchorId="06E21095" wp14:editId="675E652B">
             <wp:extent cx="4953691" cy="2514951"/>
@@ -105,6 +109,9 @@
     </w:p>
     <w:p>
       <w:r>
+        <w:rPr>
+          <w:noProof/>
+        </w:rPr>
         <w:drawing>
           <wp:anchor distT="0" distB="0" distL="114300" distR="114300" simplePos="0" relativeHeight="251658240" behindDoc="0" locked="0" layoutInCell="1" allowOverlap="1">
             <wp:simplePos x="914400" y="4114800"/>
@@ -180,6 +187,9 @@
         <w:t xml:space="preserve"> </w:t>
       </w:r>
       <w:r>
+        <w:rPr>
+          <w:noProof/>
+        </w:rPr>
         <w:drawing>
           <wp:inline distT="0" distB="0" distL="0" distR="0" wp14:anchorId="2FD012E9" wp14:editId="4C8C2DD5">
             <wp:extent cx="5515745" cy="5877745"/>
@@ -340,6 +350,9 @@
         <w:t xml:space="preserve"> </w:t>
       </w:r>
       <w:r>
+        <w:rPr>
+          <w:noProof/>
+        </w:rPr>
         <w:drawing>
           <wp:inline distT="0" distB="0" distL="0" distR="0" wp14:anchorId="76009352" wp14:editId="5184CC01">
             <wp:extent cx="5943600" cy="3335020"/>
@@ -452,6 +465,11 @@
       </w:pPr>
     </w:p>
     <w:p>
+      <w:pPr>
+        <w:rPr>
+          <w:noProof/>
+        </w:rPr>
+      </w:pPr>
       <w:r>
         <w:rPr>
           <w:noProof/>
@@ -504,10 +522,149 @@
           </wp:inline>
         </w:drawing>
       </w:r>
-      <w:r>
+    </w:p>
+    <w:p>
+      <w:pPr>
+        <w:rPr>
+          <w:noProof/>
+        </w:rPr>
+      </w:pPr>
+    </w:p>
+    <w:p>
+      <w:pPr>
+        <w:rPr>
+          <w:noProof/>
+        </w:rPr>
+      </w:pPr>
+    </w:p>
+    <w:p>
+      <w:pPr>
+        <w:rPr>
+          <w:noProof/>
+        </w:rPr>
+      </w:pPr>
+      <w:r>
+        <w:lastRenderedPageBreak/>
         <w:br w:type="textWrapping" w:clear="all"/>
       </w:r>
-    </w:p>
+      <w:r>
+        <w:t>8)</w:t>
+      </w:r>
+      <w:r>
+        <w:rPr>
+          <w:noProof/>
+        </w:rPr>
+        <w:t xml:space="preserve"> </w:t>
+      </w:r>
+      <w:r>
+        <w:drawing>
+          <wp:inline distT="0" distB="0" distL="0" distR="0" wp14:anchorId="06A66601" wp14:editId="32834C3A">
+            <wp:extent cx="5943600" cy="4443095"/>
+            <wp:effectExtent l="0" t="0" r="0" b="0"/>
+            <wp:docPr id="8" name="Picture 8"/>
+            <wp:cNvGraphicFramePr>
+              <a:graphicFrameLocks xmlns:a="http://schemas.openxmlformats.org/drawingml/2006/main" noChangeAspect="1"/>
+            </wp:cNvGraphicFramePr>
+            <a:graphic xmlns:a="http://schemas.openxmlformats.org/drawingml/2006/main">
+              <a:graphicData uri="http://schemas.openxmlformats.org/drawingml/2006/picture">
+                <pic:pic xmlns:pic="http://schemas.openxmlformats.org/drawingml/2006/picture">
+                  <pic:nvPicPr>
+                    <pic:cNvPr id="1" name=""/>
+                    <pic:cNvPicPr/>
+                  </pic:nvPicPr>
+                  <pic:blipFill>
+                    <a:blip r:embed="rId11"/>
+                    <a:stretch>
+                      <a:fillRect/>
+                    </a:stretch>
+                  </pic:blipFill>
+                  <pic:spPr>
+                    <a:xfrm>
+                      <a:off x="0" y="0"/>
+                      <a:ext cx="5943600" cy="4443095"/>
+                    </a:xfrm>
+                    <a:prstGeom prst="rect">
+                      <a:avLst/>
+                    </a:prstGeom>
+                  </pic:spPr>
+                </pic:pic>
+              </a:graphicData>
+            </a:graphic>
+          </wp:inline>
+        </w:drawing>
+      </w:r>
+    </w:p>
+    <w:p>
+      <w:pPr>
+        <w:rPr>
+          <w:noProof/>
+        </w:rPr>
+      </w:pPr>
+    </w:p>
+    <w:p>
+      <w:pPr>
+        <w:rPr>
+          <w:noProof/>
+        </w:rPr>
+      </w:pPr>
+      <w:r>
+        <w:rPr>
+          <w:noProof/>
+        </w:rPr>
+        <w:lastRenderedPageBreak/>
+        <w:t xml:space="preserve">9) </w:t>
+      </w:r>
+      <w:r>
+        <w:rPr>
+          <w:noProof/>
+        </w:rPr>
+        <w:drawing>
+          <wp:inline distT="0" distB="0" distL="0" distR="0" wp14:anchorId="7C964CA8" wp14:editId="6749DE62">
+            <wp:extent cx="5943600" cy="3155950"/>
+            <wp:effectExtent l="0" t="0" r="0" b="6350"/>
+            <wp:docPr id="9" name="Picture 9"/>
+            <wp:cNvGraphicFramePr>
+              <a:graphicFrameLocks xmlns:a="http://schemas.openxmlformats.org/drawingml/2006/main" noChangeAspect="1"/>
+            </wp:cNvGraphicFramePr>
+            <a:graphic xmlns:a="http://schemas.openxmlformats.org/drawingml/2006/main">
+              <a:graphicData uri="http://schemas.openxmlformats.org/drawingml/2006/picture">
+                <pic:pic xmlns:pic="http://schemas.openxmlformats.org/drawingml/2006/picture">
+                  <pic:nvPicPr>
+                    <pic:cNvPr id="1" name=""/>
+                    <pic:cNvPicPr/>
+                  </pic:nvPicPr>
+                  <pic:blipFill>
+                    <a:blip r:embed="rId12"/>
+                    <a:stretch>
+                      <a:fillRect/>
+                    </a:stretch>
+                  </pic:blipFill>
+                  <pic:spPr>
+                    <a:xfrm>
+                      <a:off x="0" y="0"/>
+                      <a:ext cx="5943600" cy="3155950"/>
+                    </a:xfrm>
+                    <a:prstGeom prst="rect">
+                      <a:avLst/>
+                    </a:prstGeom>
+                  </pic:spPr>
+                </pic:pic>
+              </a:graphicData>
+            </a:graphic>
+          </wp:inline>
+        </w:drawing>
+      </w:r>
+      <w:bookmarkStart w:id="0" w:name="_GoBack"/>
+      <w:bookmarkEnd w:id="0"/>
+    </w:p>
+    <w:p>
+      <w:pPr>
+        <w:rPr>
+          <w:noProof/>
+        </w:rPr>
+      </w:pPr>
+    </w:p>
+    <w:p/>
     <w:sectPr>
       <w:pgSz w:w="12240" w:h="15840"/>
       <w:pgMar w:top="1440" w:right="1440" w:bottom="1440" w:left="1440" w:header="720" w:footer="720" w:gutter="0"/>

</xml_diff>